<commit_message>
Risoluzione errore UC Login
</commit_message>
<xml_diff>
--- a/Documents/Requirement Analysis Document/Review/Prima Parte/Use Cases/Word/UseCase_Login.docx
+++ b/Documents/Requirement Analysis Document/Review/Prima Parte/Use Cases/Word/UseCase_Login.docx
@@ -1216,7 +1216,7 @@
               <w:jc w:val="both"/>
             </w:pPr>
             <w:r>
-              <w:t>7</w:t>
+              <w:t>5</w:t>
             </w:r>
           </w:p>
         </w:tc>
@@ -1265,7 +1265,7 @@
               <w:jc w:val="both"/>
             </w:pPr>
             <w:r>
-              <w:t>8</w:t>
+              <w:t>6</w:t>
             </w:r>
           </w:p>
         </w:tc>
@@ -1528,21 +1528,7 @@
                 <w:b/>
                 <w:bCs/>
               </w:rPr>
-              <w:t>I</w:t>
-            </w:r>
-            <w:r>
-              <w:rPr>
-                <w:b/>
-                <w:bCs/>
-              </w:rPr>
-              <w:t>I</w:t>
-            </w:r>
-            <w:r>
-              <w:rPr>
-                <w:b/>
-                <w:bCs/>
-              </w:rPr>
-              <w:t xml:space="preserve"> Scenario/Flusso di eventi Alternativo:  </w:t>
+              <w:t xml:space="preserve">II Scenario/Flusso di eventi Alternativo:  </w:t>
             </w:r>
             <w:r>
               <w:t xml:space="preserve">I valori inseriti </w:t>
@@ -1572,7 +1558,7 @@
                 <w:b/>
                 <w:bCs/>
               </w:rPr>
-              <w:t>8</w:t>
+              <w:t>5</w:t>
             </w:r>
             <w:r>
               <w:rPr>
@@ -1656,7 +1642,7 @@
                 <w:b/>
                 <w:bCs/>
               </w:rPr>
-              <w:t>8</w:t>
+              <w:t>5</w:t>
             </w:r>
             <w:r>
               <w:rPr>
@@ -1769,7 +1755,7 @@
                 <w:b/>
                 <w:bCs/>
               </w:rPr>
-              <w:t>7</w:t>
+              <w:t>5</w:t>
             </w:r>
             <w:r>
               <w:rPr>
@@ -1843,7 +1829,7 @@
                 <w:b/>
                 <w:bCs/>
               </w:rPr>
-              <w:t>7</w:t>
+              <w:t>5</w:t>
             </w:r>
             <w:r>
               <w:rPr>

</xml_diff>